<commit_message>
update report and alu.v
</commit_message>
<xml_diff>
--- a/Lab1/CO_document.docx
+++ b/Lab1/CO_document.docx
@@ -1,6 +1,6 @@
 
 <file path=word/document.xml><?xml version="1.0" encoding="utf-8"?>
-<w:document xmlns:wpc="http://schemas.microsoft.com/office/word/2010/wordprocessingCanvas" xmlns:mc="http://schemas.openxmlformats.org/markup-compatibility/2006" xmlns:o="urn:schemas-microsoft-com:office:office" xmlns:r="http://schemas.openxmlformats.org/officeDocument/2006/relationships" xmlns:m="http://schemas.openxmlformats.org/officeDocument/2006/math" xmlns:v="urn:schemas-microsoft-com:vml" xmlns:wp14="http://schemas.microsoft.com/office/word/2010/wordprocessingDrawing" xmlns:wp="http://schemas.openxmlformats.org/drawingml/2006/wordprocessingDrawing" xmlns:w10="urn:schemas-microsoft-com:office:word" xmlns:w="http://schemas.openxmlformats.org/wordprocessingml/2006/main" xmlns:w14="http://schemas.microsoft.com/office/word/2010/wordml" xmlns:w15="http://schemas.microsoft.com/office/word/2012/wordml" xmlns:wpg="http://schemas.microsoft.com/office/word/2010/wordprocessingGroup" xmlns:wpi="http://schemas.microsoft.com/office/word/2010/wordprocessingInk" xmlns:wne="http://schemas.microsoft.com/office/word/2006/wordml" xmlns:wps="http://schemas.microsoft.com/office/word/2010/wordprocessingShape" mc:Ignorable="w14 w15 wp14">
+<w:document xmlns:wpc="http://schemas.microsoft.com/office/word/2010/wordprocessingCanvas" xmlns:mo="http://schemas.microsoft.com/office/mac/office/2008/main" xmlns:mc="http://schemas.openxmlformats.org/markup-compatibility/2006" xmlns:mv="urn:schemas-microsoft-com:mac:vml" xmlns:o="urn:schemas-microsoft-com:office:office" xmlns:r="http://schemas.openxmlformats.org/officeDocument/2006/relationships" xmlns:m="http://schemas.openxmlformats.org/officeDocument/2006/math" xmlns:v="urn:schemas-microsoft-com:vml" xmlns:wp14="http://schemas.microsoft.com/office/word/2010/wordprocessingDrawing" xmlns:wp="http://schemas.openxmlformats.org/drawingml/2006/wordprocessingDrawing" xmlns:w10="urn:schemas-microsoft-com:office:word" xmlns:w="http://schemas.openxmlformats.org/wordprocessingml/2006/main" xmlns:w14="http://schemas.microsoft.com/office/word/2010/wordml" xmlns:w15="http://schemas.microsoft.com/office/word/2012/wordml" xmlns:wpg="http://schemas.microsoft.com/office/word/2010/wordprocessingGroup" xmlns:wpi="http://schemas.microsoft.com/office/word/2010/wordprocessingInk" xmlns:wne="http://schemas.microsoft.com/office/word/2006/wordml" xmlns:wps="http://schemas.microsoft.com/office/word/2010/wordprocessingShape" mc:Ignorable="w14 w15 wp14">
   <w:body>
     <w:p>
       <w:pPr>
@@ -26,8 +26,6 @@
         </w:rPr>
         <w:t>C</w:t>
       </w:r>
-      <w:bookmarkStart w:id="0" w:name="_GoBack"/>
-      <w:bookmarkEnd w:id="0"/>
       <w:r>
         <w:rPr>
           <w:rFonts w:ascii="Times New Roman" w:eastAsia="標楷體" w:hAnsi="Times New Roman"/>
@@ -44,13 +42,194 @@
         <w:autoSpaceDE w:val="0"/>
         <w:autoSpaceDN w:val="0"/>
         <w:adjustRightInd w:val="0"/>
-        <w:jc w:val="center"/>
-        <w:rPr>
-          <w:rFonts w:ascii="Times New Roman" w:eastAsia="標楷體" w:hAnsi="Times New Roman"/>
+        <w:jc w:val="right"/>
+        <w:rPr>
+          <w:rFonts w:ascii="Kaiti TC" w:eastAsia="Kaiti TC" w:hAnsi="Kaiti TC"/>
           <w:b/>
+          <w:bCs/>
+          <w:color w:val="0070C0"/>
           <w:kern w:val="0"/>
-          <w:sz w:val="48"/>
-          <w:szCs w:val="52"/>
+          <w:szCs w:val="24"/>
+        </w:rPr>
+      </w:pPr>
+      <w:r>
+        <w:rPr>
+          <w:rFonts w:ascii="Times New Roman" w:eastAsia="標楷體" w:hAnsi="Times New Roman" w:hint="eastAsia"/>
+          <w:color w:val="0070C0"/>
+          <w:lang w:bidi="he-IL"/>
+        </w:rPr>
+        <w:t>0316055</w:t>
+      </w:r>
+      <w:r>
+        <w:rPr>
+          <w:rFonts w:ascii="Times New Roman" w:eastAsia="標楷體" w:hAnsi="Times New Roman" w:hint="eastAsia"/>
+          <w:color w:val="0070C0"/>
+          <w:lang w:bidi="he-IL"/>
+        </w:rPr>
+        <w:t>許庭嫣</w:t>
+      </w:r>
+      <w:r>
+        <w:rPr>
+          <w:rFonts w:ascii="Times New Roman" w:eastAsia="標楷體" w:hAnsi="Times New Roman" w:hint="eastAsia"/>
+          <w:color w:val="0070C0"/>
+          <w:lang w:bidi="he-IL"/>
+        </w:rPr>
+        <w:t xml:space="preserve"> / 0316313</w:t>
+      </w:r>
+      <w:r>
+        <w:rPr>
+          <w:rFonts w:ascii="Times New Roman" w:eastAsia="標楷體" w:hAnsi="Times New Roman" w:hint="eastAsia"/>
+          <w:color w:val="0070C0"/>
+          <w:lang w:bidi="he-IL"/>
+        </w:rPr>
+        <w:t>張逸群</w:t>
+      </w:r>
+    </w:p>
+    <w:p>
+      <w:pPr>
+        <w:rPr>
+          <w:rFonts w:ascii="Times New Roman" w:eastAsia="標楷體" w:hAnsi="Times New Roman"/>
+          <w:b/>
+          <w:sz w:val="32"/>
+          <w:lang w:bidi="he-IL"/>
+        </w:rPr>
+      </w:pPr>
+      <w:r>
+        <w:rPr>
+          <w:rFonts w:ascii="Times New Roman" w:eastAsia="標楷體" w:hAnsi="Times New Roman"/>
+          <w:b/>
+          <w:sz w:val="32"/>
+          <w:lang w:bidi="he-IL"/>
+        </w:rPr>
+        <w:t>Architecture diagram:</w:t>
+      </w:r>
+    </w:p>
+    <w:p>
+      <w:pPr>
+        <w:ind w:left="4320" w:firstLine="480"/>
+        <w:rPr>
+          <w:rFonts w:ascii="Times New Roman" w:eastAsia="標楷體" w:hAnsi="Times New Roman"/>
+          <w:b/>
+          <w:lang w:bidi="he-IL"/>
+        </w:rPr>
+      </w:pPr>
+      <w:r>
+        <w:rPr>
+          <w:rFonts w:ascii="Times New Roman" w:eastAsia="標楷體" w:hAnsi="Times New Roman"/>
+          <w:b/>
+          <w:noProof/>
+        </w:rPr>
+        <w:drawing>
+          <wp:anchor distT="0" distB="0" distL="114300" distR="114300" simplePos="0" relativeHeight="251658240" behindDoc="0" locked="0" layoutInCell="1" allowOverlap="1" wp14:anchorId="0140B34B" wp14:editId="46CD10E6">
+            <wp:simplePos x="0" y="0"/>
+            <wp:positionH relativeFrom="column">
+              <wp:posOffset>0</wp:posOffset>
+            </wp:positionH>
+            <wp:positionV relativeFrom="paragraph">
+              <wp:posOffset>688195</wp:posOffset>
+            </wp:positionV>
+            <wp:extent cx="2693939" cy="2229692"/>
+            <wp:effectExtent l="0" t="0" r="0" b="5715"/>
+            <wp:wrapNone/>
+            <wp:docPr id="1" name="圖片 1"/>
+            <wp:cNvGraphicFramePr>
+              <a:graphicFrameLocks xmlns:a="http://schemas.openxmlformats.org/drawingml/2006/main" noChangeAspect="1"/>
+            </wp:cNvGraphicFramePr>
+            <a:graphic xmlns:a="http://schemas.openxmlformats.org/drawingml/2006/main">
+              <a:graphicData uri="http://schemas.openxmlformats.org/drawingml/2006/picture">
+                <pic:pic xmlns:pic="http://schemas.openxmlformats.org/drawingml/2006/picture">
+                  <pic:nvPicPr>
+                    <pic:cNvPr id="1" name="螢幕快照 2016-03-15 下午6.32.27.png"/>
+                    <pic:cNvPicPr/>
+                  </pic:nvPicPr>
+                  <pic:blipFill>
+                    <a:blip r:embed="rId4">
+                      <a:extLst>
+                        <a:ext uri="{28A0092B-C50C-407E-A947-70E740481C1C}">
+                          <a14:useLocalDpi xmlns:a14="http://schemas.microsoft.com/office/drawing/2010/main" val="0"/>
+                        </a:ext>
+                      </a:extLst>
+                    </a:blip>
+                    <a:stretch>
+                      <a:fillRect/>
+                    </a:stretch>
+                  </pic:blipFill>
+                  <pic:spPr>
+                    <a:xfrm>
+                      <a:off x="0" y="0"/>
+                      <a:ext cx="2693939" cy="2229692"/>
+                    </a:xfrm>
+                    <a:prstGeom prst="rect">
+                      <a:avLst/>
+                    </a:prstGeom>
+                  </pic:spPr>
+                </pic:pic>
+              </a:graphicData>
+            </a:graphic>
+            <wp14:sizeRelH relativeFrom="page">
+              <wp14:pctWidth>0</wp14:pctWidth>
+            </wp14:sizeRelH>
+            <wp14:sizeRelV relativeFrom="page">
+              <wp14:pctHeight>0</wp14:pctHeight>
+            </wp14:sizeRelV>
+          </wp:anchor>
+        </w:drawing>
+      </w:r>
+      <w:r>
+        <w:rPr>
+          <w:rFonts w:ascii="Times New Roman" w:eastAsia="標楷體" w:hAnsi="Times New Roman"/>
+          <w:b/>
+          <w:lang w:bidi="he-IL"/>
+        </w:rPr>
+        <w:drawing>
+          <wp:inline distT="0" distB="0" distL="0" distR="0" wp14:anchorId="51BE011A" wp14:editId="1025A626">
+            <wp:extent cx="2289452" cy="3510492"/>
+            <wp:effectExtent l="0" t="0" r="0" b="0"/>
+            <wp:docPr id="2" name="圖片 2"/>
+            <wp:cNvGraphicFramePr>
+              <a:graphicFrameLocks xmlns:a="http://schemas.openxmlformats.org/drawingml/2006/main" noChangeAspect="1"/>
+            </wp:cNvGraphicFramePr>
+            <a:graphic xmlns:a="http://schemas.openxmlformats.org/drawingml/2006/main">
+              <a:graphicData uri="http://schemas.openxmlformats.org/drawingml/2006/picture">
+                <pic:pic xmlns:pic="http://schemas.openxmlformats.org/drawingml/2006/picture">
+                  <pic:nvPicPr>
+                    <pic:cNvPr id="2" name="螢幕快照 2016-03-15 下午6.33.11.png"/>
+                    <pic:cNvPicPr/>
+                  </pic:nvPicPr>
+                  <pic:blipFill>
+                    <a:blip r:embed="rId5">
+                      <a:extLst>
+                        <a:ext uri="{28A0092B-C50C-407E-A947-70E740481C1C}">
+                          <a14:useLocalDpi xmlns:a14="http://schemas.microsoft.com/office/drawing/2010/main" val="0"/>
+                        </a:ext>
+                      </a:extLst>
+                    </a:blip>
+                    <a:stretch>
+                      <a:fillRect/>
+                    </a:stretch>
+                  </pic:blipFill>
+                  <pic:spPr>
+                    <a:xfrm>
+                      <a:off x="0" y="0"/>
+                      <a:ext cx="2300800" cy="3527893"/>
+                    </a:xfrm>
+                    <a:prstGeom prst="rect">
+                      <a:avLst/>
+                    </a:prstGeom>
+                  </pic:spPr>
+                </pic:pic>
+              </a:graphicData>
+            </a:graphic>
+          </wp:inline>
+        </w:drawing>
+      </w:r>
+    </w:p>
+    <w:p>
+      <w:pPr>
+        <w:rPr>
+          <w:rFonts w:ascii="Times New Roman" w:eastAsia="標楷體" w:hAnsi="Times New Roman"/>
+          <w:b/>
+          <w:lang w:bidi="he-IL"/>
         </w:rPr>
       </w:pPr>
     </w:p>
@@ -70,7 +249,881 @@
           <w:sz w:val="32"/>
           <w:lang w:bidi="he-IL"/>
         </w:rPr>
-        <w:t>Architecture diagram:</w:t>
+        <w:t>Detailed description of the implementation:</w:t>
+      </w:r>
+    </w:p>
+    <w:p>
+      <w:pPr>
+        <w:ind w:firstLineChars="177" w:firstLine="425"/>
+        <w:rPr>
+          <w:rFonts w:ascii="Times New Roman" w:eastAsia="標楷體" w:hAnsi="Times New Roman" w:hint="eastAsia"/>
+          <w:color w:val="0070C0"/>
+          <w:lang w:bidi="he-IL"/>
+        </w:rPr>
+      </w:pPr>
+      <w:r>
+        <w:rPr>
+          <w:rFonts w:ascii="Times New Roman" w:eastAsia="標楷體" w:hAnsi="Times New Roman" w:hint="eastAsia"/>
+          <w:color w:val="0070C0"/>
+          <w:lang w:bidi="he-IL"/>
+        </w:rPr>
+        <w:t>ALU</w:t>
+      </w:r>
+      <w:r>
+        <w:rPr>
+          <w:rFonts w:ascii="Times New Roman" w:eastAsia="標楷體" w:hAnsi="Times New Roman" w:hint="eastAsia"/>
+          <w:color w:val="0070C0"/>
+          <w:lang w:bidi="he-IL"/>
+        </w:rPr>
+        <w:t>算術邏輯單元</w:t>
+      </w:r>
+      <w:r>
+        <w:rPr>
+          <w:rFonts w:ascii="Times New Roman" w:eastAsia="標楷體" w:hAnsi="Times New Roman" w:hint="eastAsia"/>
+          <w:color w:val="0070C0"/>
+          <w:lang w:bidi="he-IL"/>
+        </w:rPr>
+        <w:t>，在另外架設的</w:t>
+      </w:r>
+      <w:r>
+        <w:rPr>
+          <w:rFonts w:ascii="Times New Roman" w:eastAsia="標楷體" w:hAnsi="Times New Roman" w:hint="eastAsia"/>
+          <w:color w:val="0070C0"/>
+          <w:lang w:bidi="he-IL"/>
+        </w:rPr>
+        <w:t>alu_top</w:t>
+      </w:r>
+      <w:r>
+        <w:rPr>
+          <w:rFonts w:ascii="Times New Roman" w:eastAsia="標楷體" w:hAnsi="Times New Roman" w:hint="eastAsia"/>
+          <w:color w:val="0070C0"/>
+          <w:lang w:bidi="he-IL"/>
+        </w:rPr>
+        <w:t>的</w:t>
+      </w:r>
+      <w:r>
+        <w:rPr>
+          <w:rFonts w:ascii="Times New Roman" w:eastAsia="標楷體" w:hAnsi="Times New Roman" w:hint="eastAsia"/>
+          <w:color w:val="0070C0"/>
+          <w:lang w:bidi="he-IL"/>
+        </w:rPr>
+        <w:t>module</w:t>
+      </w:r>
+      <w:r>
+        <w:rPr>
+          <w:rFonts w:ascii="Times New Roman" w:eastAsia="標楷體" w:hAnsi="Times New Roman" w:hint="eastAsia"/>
+          <w:color w:val="0070C0"/>
+          <w:lang w:bidi="he-IL"/>
+        </w:rPr>
+        <w:t>裡面做</w:t>
+      </w:r>
+      <w:r>
+        <w:rPr>
+          <w:rFonts w:ascii="Times New Roman" w:eastAsia="標楷體" w:hAnsi="Times New Roman" w:hint="eastAsia"/>
+          <w:color w:val="0070C0"/>
+          <w:lang w:bidi="he-IL"/>
+        </w:rPr>
+        <w:t>基本的運算</w:t>
+      </w:r>
+      <w:r>
+        <w:rPr>
+          <w:rFonts w:ascii="Times New Roman" w:eastAsia="標楷體" w:hAnsi="Times New Roman" w:hint="eastAsia"/>
+          <w:color w:val="0070C0"/>
+          <w:lang w:bidi="he-IL"/>
+        </w:rPr>
+        <w:t>得出每</w:t>
+      </w:r>
+      <w:r>
+        <w:rPr>
+          <w:rFonts w:ascii="Times New Roman" w:eastAsia="標楷體" w:hAnsi="Times New Roman" w:hint="eastAsia"/>
+          <w:color w:val="0070C0"/>
+          <w:lang w:bidi="he-IL"/>
+        </w:rPr>
+        <w:t>1 bit</w:t>
+      </w:r>
+      <w:r>
+        <w:rPr>
+          <w:rFonts w:ascii="Times New Roman" w:eastAsia="標楷體" w:hAnsi="Times New Roman" w:hint="eastAsia"/>
+          <w:color w:val="0070C0"/>
+          <w:lang w:bidi="he-IL"/>
+        </w:rPr>
+        <w:t>的結果，最後再將</w:t>
+      </w:r>
+      <w:r>
+        <w:rPr>
+          <w:rFonts w:ascii="Times New Roman" w:eastAsia="標楷體" w:hAnsi="Times New Roman" w:hint="eastAsia"/>
+          <w:color w:val="0070C0"/>
+          <w:lang w:bidi="he-IL"/>
+        </w:rPr>
+        <w:t>32 bits</w:t>
+      </w:r>
+      <w:r>
+        <w:rPr>
+          <w:rFonts w:ascii="Times New Roman" w:eastAsia="標楷體" w:hAnsi="Times New Roman" w:hint="eastAsia"/>
+          <w:color w:val="0070C0"/>
+          <w:lang w:bidi="he-IL"/>
+        </w:rPr>
+        <w:t>串接起來，得出真正的答案。</w:t>
+      </w:r>
+    </w:p>
+    <w:p>
+      <w:pPr>
+        <w:ind w:firstLineChars="177" w:firstLine="425"/>
+        <w:rPr>
+          <w:rFonts w:ascii="Times New Roman" w:eastAsia="標楷體" w:hAnsi="Times New Roman" w:hint="eastAsia"/>
+          <w:color w:val="0070C0"/>
+          <w:lang w:bidi="he-IL"/>
+        </w:rPr>
+      </w:pPr>
+      <w:r>
+        <w:rPr>
+          <w:rFonts w:ascii="Times New Roman" w:eastAsia="標楷體" w:hAnsi="Times New Roman" w:hint="eastAsia"/>
+          <w:color w:val="0070C0"/>
+          <w:lang w:bidi="he-IL"/>
+        </w:rPr>
+        <w:t>AND</w:t>
+      </w:r>
+      <w:r>
+        <w:rPr>
+          <w:rFonts w:ascii="Times New Roman" w:eastAsia="標楷體" w:hAnsi="Times New Roman" w:hint="eastAsia"/>
+          <w:color w:val="0070C0"/>
+          <w:lang w:bidi="he-IL"/>
+        </w:rPr>
+        <w:t>、</w:t>
+      </w:r>
+      <w:r>
+        <w:rPr>
+          <w:rFonts w:ascii="Times New Roman" w:eastAsia="標楷體" w:hAnsi="Times New Roman" w:hint="eastAsia"/>
+          <w:color w:val="0070C0"/>
+          <w:lang w:bidi="he-IL"/>
+        </w:rPr>
+        <w:t>OR</w:t>
+      </w:r>
+      <w:r>
+        <w:rPr>
+          <w:rFonts w:ascii="Times New Roman" w:eastAsia="標楷體" w:hAnsi="Times New Roman" w:hint="eastAsia"/>
+          <w:color w:val="0070C0"/>
+          <w:lang w:bidi="he-IL"/>
+        </w:rPr>
+        <w:t>是基本的運算，結果直接參考兩個</w:t>
+      </w:r>
+      <w:r>
+        <w:rPr>
+          <w:rFonts w:ascii="Times New Roman" w:eastAsia="標楷體" w:hAnsi="Times New Roman" w:hint="eastAsia"/>
+          <w:color w:val="0070C0"/>
+          <w:lang w:bidi="he-IL"/>
+        </w:rPr>
+        <w:t>source</w:t>
+      </w:r>
+      <w:r>
+        <w:rPr>
+          <w:rFonts w:ascii="Times New Roman" w:eastAsia="標楷體" w:hAnsi="Times New Roman" w:hint="eastAsia"/>
+          <w:color w:val="0070C0"/>
+          <w:lang w:bidi="he-IL"/>
+        </w:rPr>
+        <w:t>當個</w:t>
+      </w:r>
+      <w:r>
+        <w:rPr>
+          <w:rFonts w:ascii="Times New Roman" w:eastAsia="標楷體" w:hAnsi="Times New Roman" w:hint="eastAsia"/>
+          <w:color w:val="0070C0"/>
+          <w:lang w:bidi="he-IL"/>
+        </w:rPr>
+        <w:t>bit</w:t>
+      </w:r>
+      <w:r>
+        <w:rPr>
+          <w:rFonts w:ascii="Times New Roman" w:eastAsia="標楷體" w:hAnsi="Times New Roman" w:hint="eastAsia"/>
+          <w:color w:val="0070C0"/>
+          <w:lang w:bidi="he-IL"/>
+        </w:rPr>
+        <w:t>比較的結果。</w:t>
+      </w:r>
+      <w:r>
+        <w:rPr>
+          <w:rFonts w:ascii="Times New Roman" w:eastAsia="標楷體" w:hAnsi="Times New Roman" w:hint="eastAsia"/>
+          <w:color w:val="0070C0"/>
+          <w:lang w:bidi="he-IL"/>
+        </w:rPr>
+        <w:t>NAND</w:t>
+      </w:r>
+      <w:r>
+        <w:rPr>
+          <w:rFonts w:ascii="Times New Roman" w:eastAsia="標楷體" w:hAnsi="Times New Roman" w:hint="eastAsia"/>
+          <w:color w:val="0070C0"/>
+          <w:lang w:bidi="he-IL"/>
+        </w:rPr>
+        <w:t>、</w:t>
+      </w:r>
+      <w:r>
+        <w:rPr>
+          <w:rFonts w:ascii="Times New Roman" w:eastAsia="標楷體" w:hAnsi="Times New Roman" w:hint="eastAsia"/>
+          <w:color w:val="0070C0"/>
+          <w:lang w:bidi="he-IL"/>
+        </w:rPr>
+        <w:t>NOR</w:t>
+      </w:r>
+      <w:r>
+        <w:rPr>
+          <w:rFonts w:ascii="Times New Roman" w:eastAsia="標楷體" w:hAnsi="Times New Roman" w:hint="eastAsia"/>
+          <w:color w:val="0070C0"/>
+          <w:lang w:bidi="he-IL"/>
+        </w:rPr>
+        <w:t>則是先讓兩個</w:t>
+      </w:r>
+      <w:r>
+        <w:rPr>
+          <w:rFonts w:ascii="Times New Roman" w:eastAsia="標楷體" w:hAnsi="Times New Roman" w:hint="eastAsia"/>
+          <w:color w:val="0070C0"/>
+          <w:lang w:bidi="he-IL"/>
+        </w:rPr>
+        <w:t>source</w:t>
+      </w:r>
+      <w:r>
+        <w:rPr>
+          <w:rFonts w:ascii="Times New Roman" w:eastAsia="標楷體" w:hAnsi="Times New Roman" w:hint="eastAsia"/>
+          <w:color w:val="0070C0"/>
+          <w:lang w:bidi="he-IL"/>
+        </w:rPr>
+        <w:t>做</w:t>
+      </w:r>
+      <w:r>
+        <w:rPr>
+          <w:rFonts w:ascii="Times New Roman" w:eastAsia="標楷體" w:hAnsi="Times New Roman" w:hint="eastAsia"/>
+          <w:color w:val="0070C0"/>
+          <w:lang w:bidi="he-IL"/>
+        </w:rPr>
+        <w:t>invert</w:t>
+      </w:r>
+      <w:r>
+        <w:rPr>
+          <w:rFonts w:ascii="Times New Roman" w:eastAsia="標楷體" w:hAnsi="Times New Roman" w:hint="eastAsia"/>
+          <w:color w:val="0070C0"/>
+          <w:lang w:bidi="he-IL"/>
+        </w:rPr>
+        <w:t>再代入做基本的</w:t>
+      </w:r>
+      <w:r>
+        <w:rPr>
+          <w:rFonts w:ascii="Times New Roman" w:eastAsia="標楷體" w:hAnsi="Times New Roman" w:hint="eastAsia"/>
+          <w:color w:val="0070C0"/>
+          <w:lang w:bidi="he-IL"/>
+        </w:rPr>
+        <w:t>AND</w:t>
+      </w:r>
+      <w:r>
+        <w:rPr>
+          <w:rFonts w:ascii="Times New Roman" w:eastAsia="標楷體" w:hAnsi="Times New Roman" w:hint="eastAsia"/>
+          <w:color w:val="0070C0"/>
+          <w:lang w:bidi="he-IL"/>
+        </w:rPr>
+        <w:t>、</w:t>
+      </w:r>
+      <w:r>
+        <w:rPr>
+          <w:rFonts w:ascii="Times New Roman" w:eastAsia="標楷體" w:hAnsi="Times New Roman" w:hint="eastAsia"/>
+          <w:color w:val="0070C0"/>
+          <w:lang w:bidi="he-IL"/>
+        </w:rPr>
+        <w:t>OR</w:t>
+      </w:r>
+      <w:r>
+        <w:rPr>
+          <w:rFonts w:ascii="Times New Roman" w:eastAsia="標楷體" w:hAnsi="Times New Roman" w:hint="eastAsia"/>
+          <w:color w:val="0070C0"/>
+          <w:lang w:bidi="he-IL"/>
+        </w:rPr>
+        <w:t>運算。</w:t>
+      </w:r>
+      <w:r>
+        <w:rPr>
+          <w:rFonts w:ascii="Times New Roman" w:eastAsia="標楷體" w:hAnsi="Times New Roman" w:hint="eastAsia"/>
+          <w:color w:val="0070C0"/>
+          <w:lang w:bidi="he-IL"/>
+        </w:rPr>
+        <w:t>加</w:t>
+      </w:r>
+      <w:r>
+        <w:rPr>
+          <w:rFonts w:ascii="Times New Roman" w:eastAsia="標楷體" w:hAnsi="Times New Roman" w:hint="eastAsia"/>
+          <w:color w:val="0070C0"/>
+          <w:lang w:bidi="he-IL"/>
+        </w:rPr>
+        <w:t>法</w:t>
+      </w:r>
+      <w:r>
+        <w:rPr>
+          <w:rFonts w:ascii="Times New Roman" w:eastAsia="標楷體" w:hAnsi="Times New Roman" w:hint="eastAsia"/>
+          <w:color w:val="0070C0"/>
+          <w:lang w:bidi="he-IL"/>
+        </w:rPr>
+        <w:t>是用類似</w:t>
+      </w:r>
+      <w:r>
+        <w:rPr>
+          <w:rFonts w:ascii="Times New Roman" w:eastAsia="標楷體" w:hAnsi="Times New Roman" w:hint="eastAsia"/>
+          <w:color w:val="0070C0"/>
+          <w:lang w:bidi="he-IL"/>
+        </w:rPr>
+        <w:t>full adder</w:t>
+      </w:r>
+      <w:r>
+        <w:rPr>
+          <w:rFonts w:ascii="Times New Roman" w:eastAsia="標楷體" w:hAnsi="Times New Roman" w:hint="eastAsia"/>
+          <w:color w:val="0070C0"/>
+          <w:lang w:bidi="he-IL"/>
+        </w:rPr>
+        <w:t>的算法</w:t>
+      </w:r>
+      <w:r>
+        <w:rPr>
+          <w:rFonts w:ascii="Times New Roman" w:eastAsia="標楷體" w:hAnsi="Times New Roman" w:hint="eastAsia"/>
+          <w:color w:val="0070C0"/>
+          <w:lang w:bidi="he-IL"/>
+        </w:rPr>
+        <w:t>，</w:t>
+      </w:r>
+      <w:r>
+        <w:rPr>
+          <w:rFonts w:ascii="Times New Roman" w:eastAsia="標楷體" w:hAnsi="Times New Roman" w:hint="eastAsia"/>
+          <w:color w:val="0070C0"/>
+          <w:lang w:bidi="he-IL"/>
+        </w:rPr>
+        <w:t>由前一個進位和兩個</w:t>
+      </w:r>
+      <w:r>
+        <w:rPr>
+          <w:rFonts w:ascii="Times New Roman" w:eastAsia="標楷體" w:hAnsi="Times New Roman" w:hint="eastAsia"/>
+          <w:color w:val="0070C0"/>
+          <w:lang w:bidi="he-IL"/>
+        </w:rPr>
+        <w:t>source</w:t>
+      </w:r>
+      <w:r>
+        <w:rPr>
+          <w:rFonts w:ascii="Times New Roman" w:eastAsia="標楷體" w:hAnsi="Times New Roman" w:hint="eastAsia"/>
+          <w:color w:val="0070C0"/>
+          <w:lang w:bidi="he-IL"/>
+        </w:rPr>
+        <w:t>做運算得出結果，並產生新的進位影響下一個</w:t>
+      </w:r>
+      <w:r>
+        <w:rPr>
+          <w:rFonts w:ascii="Times New Roman" w:eastAsia="標楷體" w:hAnsi="Times New Roman" w:hint="eastAsia"/>
+          <w:color w:val="0070C0"/>
+          <w:lang w:bidi="he-IL"/>
+        </w:rPr>
+        <w:t>bit</w:t>
+      </w:r>
+      <w:r>
+        <w:rPr>
+          <w:rFonts w:ascii="Times New Roman" w:eastAsia="標楷體" w:hAnsi="Times New Roman" w:hint="eastAsia"/>
+          <w:color w:val="0070C0"/>
+          <w:lang w:bidi="he-IL"/>
+        </w:rPr>
+        <w:t>的結果；減法是將第二個</w:t>
+      </w:r>
+      <w:r>
+        <w:rPr>
+          <w:rFonts w:ascii="Times New Roman" w:eastAsia="標楷體" w:hAnsi="Times New Roman" w:hint="eastAsia"/>
+          <w:color w:val="0070C0"/>
+          <w:lang w:bidi="he-IL"/>
+        </w:rPr>
+        <w:t>source</w:t>
+      </w:r>
+      <w:r>
+        <w:rPr>
+          <w:rFonts w:ascii="Times New Roman" w:eastAsia="標楷體" w:hAnsi="Times New Roman" w:hint="eastAsia"/>
+          <w:color w:val="0070C0"/>
+          <w:lang w:bidi="he-IL"/>
+        </w:rPr>
+        <w:t>做</w:t>
+      </w:r>
+      <w:r>
+        <w:rPr>
+          <w:rFonts w:ascii="Times New Roman" w:eastAsia="標楷體" w:hAnsi="Times New Roman" w:hint="eastAsia"/>
+          <w:color w:val="0070C0"/>
+          <w:lang w:bidi="he-IL"/>
+        </w:rPr>
+        <w:t>invert</w:t>
+      </w:r>
+      <w:r>
+        <w:rPr>
+          <w:rFonts w:ascii="Times New Roman" w:eastAsia="標楷體" w:hAnsi="Times New Roman" w:hint="eastAsia"/>
+          <w:color w:val="0070C0"/>
+          <w:lang w:bidi="he-IL"/>
+        </w:rPr>
+        <w:t>，代入加法並讓第一個進位為</w:t>
+      </w:r>
+      <w:r>
+        <w:rPr>
+          <w:rFonts w:ascii="Times New Roman" w:eastAsia="標楷體" w:hAnsi="Times New Roman" w:hint="eastAsia"/>
+          <w:color w:val="0070C0"/>
+          <w:lang w:bidi="he-IL"/>
+        </w:rPr>
+        <w:t>1(</w:t>
+      </w:r>
+      <w:r>
+        <w:rPr>
+          <w:rFonts w:ascii="Times New Roman" w:eastAsia="標楷體" w:hAnsi="Times New Roman" w:hint="eastAsia"/>
+          <w:color w:val="0070C0"/>
+          <w:lang w:bidi="he-IL"/>
+        </w:rPr>
+        <w:t>減法等同加上第二個數的補數</w:t>
+      </w:r>
+      <w:r>
+        <w:rPr>
+          <w:rFonts w:ascii="Times New Roman" w:eastAsia="標楷體" w:hAnsi="Times New Roman" w:hint="eastAsia"/>
+          <w:color w:val="0070C0"/>
+          <w:lang w:bidi="he-IL"/>
+        </w:rPr>
+        <w:t>)</w:t>
+      </w:r>
+      <w:r>
+        <w:rPr>
+          <w:rFonts w:ascii="Times New Roman" w:eastAsia="標楷體" w:hAnsi="Times New Roman" w:hint="eastAsia"/>
+          <w:color w:val="0070C0"/>
+          <w:lang w:bidi="he-IL"/>
+        </w:rPr>
+        <w:t>，使得結果仍為兩數相減</w:t>
+      </w:r>
+      <w:r>
+        <w:rPr>
+          <w:rFonts w:ascii="Times New Roman" w:eastAsia="標楷體" w:hAnsi="Times New Roman" w:hint="eastAsia"/>
+          <w:color w:val="0070C0"/>
+          <w:lang w:bidi="he-IL"/>
+        </w:rPr>
+        <w:t>。</w:t>
+      </w:r>
+      <w:r>
+        <w:rPr>
+          <w:rFonts w:ascii="Times New Roman" w:eastAsia="標楷體" w:hAnsi="Times New Roman"/>
+          <w:color w:val="0070C0"/>
+          <w:lang w:bidi="he-IL"/>
+        </w:rPr>
+        <w:t>S</w:t>
+      </w:r>
+      <w:r>
+        <w:rPr>
+          <w:rFonts w:ascii="Times New Roman" w:eastAsia="標楷體" w:hAnsi="Times New Roman" w:hint="eastAsia"/>
+          <w:color w:val="0070C0"/>
+          <w:lang w:bidi="he-IL"/>
+        </w:rPr>
+        <w:t>et less than</w:t>
+      </w:r>
+      <w:r>
+        <w:rPr>
+          <w:rFonts w:ascii="Times New Roman" w:eastAsia="標楷體" w:hAnsi="Times New Roman" w:hint="eastAsia"/>
+          <w:color w:val="0070C0"/>
+          <w:lang w:bidi="he-IL"/>
+        </w:rPr>
+        <w:t>是做兩個數相減的運算，</w:t>
+      </w:r>
+      <w:r>
+        <w:rPr>
+          <w:rFonts w:ascii="Times New Roman" w:eastAsia="標楷體" w:hAnsi="Times New Roman" w:hint="eastAsia"/>
+          <w:color w:val="0070C0"/>
+          <w:lang w:bidi="he-IL"/>
+        </w:rPr>
+        <w:t>若相減的做高位</w:t>
+      </w:r>
+      <w:r>
+        <w:rPr>
+          <w:rFonts w:ascii="Times New Roman" w:eastAsia="標楷體" w:hAnsi="Times New Roman" w:hint="eastAsia"/>
+          <w:color w:val="0070C0"/>
+          <w:lang w:bidi="he-IL"/>
+        </w:rPr>
+        <w:t>(sign bit)</w:t>
+      </w:r>
+      <w:r>
+        <w:rPr>
+          <w:rFonts w:ascii="Times New Roman" w:eastAsia="標楷體" w:hAnsi="Times New Roman" w:hint="eastAsia"/>
+          <w:color w:val="0070C0"/>
+          <w:lang w:bidi="he-IL"/>
+        </w:rPr>
+        <w:t>為</w:t>
+      </w:r>
+      <w:r>
+        <w:rPr>
+          <w:rFonts w:ascii="Times New Roman" w:eastAsia="標楷體" w:hAnsi="Times New Roman" w:hint="eastAsia"/>
+          <w:color w:val="0070C0"/>
+          <w:lang w:bidi="he-IL"/>
+        </w:rPr>
+        <w:t>1</w:t>
+      </w:r>
+      <w:r>
+        <w:rPr>
+          <w:rFonts w:ascii="Times New Roman" w:eastAsia="標楷體" w:hAnsi="Times New Roman" w:hint="eastAsia"/>
+          <w:color w:val="0070C0"/>
+          <w:lang w:bidi="he-IL"/>
+        </w:rPr>
+        <w:t>，則</w:t>
+      </w:r>
+      <w:r>
+        <w:rPr>
+          <w:rFonts w:ascii="Times New Roman" w:eastAsia="標楷體" w:hAnsi="Times New Roman" w:hint="eastAsia"/>
+          <w:color w:val="0070C0"/>
+          <w:lang w:bidi="he-IL"/>
+        </w:rPr>
+        <w:t>將</w:t>
+      </w:r>
+      <w:r>
+        <w:rPr>
+          <w:rFonts w:ascii="Times New Roman" w:eastAsia="標楷體" w:hAnsi="Times New Roman" w:hint="eastAsia"/>
+          <w:color w:val="0070C0"/>
+          <w:lang w:bidi="he-IL"/>
+        </w:rPr>
+        <w:t>LSB</w:t>
+      </w:r>
+      <w:r>
+        <w:rPr>
+          <w:rFonts w:ascii="Times New Roman" w:eastAsia="標楷體" w:hAnsi="Times New Roman" w:hint="eastAsia"/>
+          <w:color w:val="0070C0"/>
+          <w:lang w:bidi="he-IL"/>
+        </w:rPr>
+        <w:t>設</w:t>
+      </w:r>
+      <w:r>
+        <w:rPr>
+          <w:rFonts w:ascii="Times New Roman" w:eastAsia="標楷體" w:hAnsi="Times New Roman" w:hint="eastAsia"/>
+          <w:color w:val="0070C0"/>
+          <w:lang w:bidi="he-IL"/>
+        </w:rPr>
+        <w:t>為</w:t>
+      </w:r>
+      <w:r>
+        <w:rPr>
+          <w:rFonts w:ascii="Times New Roman" w:eastAsia="標楷體" w:hAnsi="Times New Roman" w:hint="eastAsia"/>
+          <w:color w:val="0070C0"/>
+          <w:lang w:bidi="he-IL"/>
+        </w:rPr>
+        <w:t>1</w:t>
+      </w:r>
+      <w:r>
+        <w:rPr>
+          <w:rFonts w:ascii="Times New Roman" w:eastAsia="標楷體" w:hAnsi="Times New Roman" w:hint="eastAsia"/>
+          <w:color w:val="0070C0"/>
+          <w:lang w:bidi="he-IL"/>
+        </w:rPr>
+        <w:t>，反之則為</w:t>
+      </w:r>
+      <w:r>
+        <w:rPr>
+          <w:rFonts w:ascii="Times New Roman" w:eastAsia="標楷體" w:hAnsi="Times New Roman" w:hint="eastAsia"/>
+          <w:color w:val="0070C0"/>
+          <w:lang w:bidi="he-IL"/>
+        </w:rPr>
+        <w:t>0</w:t>
+      </w:r>
+      <w:r>
+        <w:rPr>
+          <w:rFonts w:ascii="Times New Roman" w:eastAsia="標楷體" w:hAnsi="Times New Roman" w:hint="eastAsia"/>
+          <w:color w:val="0070C0"/>
+          <w:lang w:bidi="he-IL"/>
+        </w:rPr>
+        <w:t>，</w:t>
+      </w:r>
+      <w:r>
+        <w:rPr>
+          <w:rFonts w:ascii="Times New Roman" w:eastAsia="標楷體" w:hAnsi="Times New Roman" w:hint="eastAsia"/>
+          <w:color w:val="0070C0"/>
+          <w:lang w:bidi="he-IL"/>
+        </w:rPr>
+        <w:t>其他</w:t>
+      </w:r>
+      <w:r>
+        <w:rPr>
+          <w:rFonts w:ascii="Times New Roman" w:eastAsia="標楷體" w:hAnsi="Times New Roman" w:hint="eastAsia"/>
+          <w:color w:val="0070C0"/>
+          <w:lang w:bidi="he-IL"/>
+        </w:rPr>
+        <w:t>bits</w:t>
+      </w:r>
+      <w:r>
+        <w:rPr>
+          <w:rFonts w:ascii="Times New Roman" w:eastAsia="標楷體" w:hAnsi="Times New Roman" w:hint="eastAsia"/>
+          <w:color w:val="0070C0"/>
+          <w:lang w:bidi="he-IL"/>
+        </w:rPr>
+        <w:t>則常設</w:t>
+      </w:r>
+      <w:r>
+        <w:rPr>
+          <w:rFonts w:ascii="Times New Roman" w:eastAsia="標楷體" w:hAnsi="Times New Roman" w:hint="eastAsia"/>
+          <w:color w:val="0070C0"/>
+          <w:lang w:bidi="he-IL"/>
+        </w:rPr>
+        <w:t>0</w:t>
+      </w:r>
+      <w:r>
+        <w:rPr>
+          <w:rFonts w:ascii="Times New Roman" w:eastAsia="標楷體" w:hAnsi="Times New Roman" w:hint="eastAsia"/>
+          <w:color w:val="0070C0"/>
+          <w:lang w:bidi="he-IL"/>
+        </w:rPr>
+        <w:t>，</w:t>
+      </w:r>
+      <w:r>
+        <w:rPr>
+          <w:rFonts w:ascii="Times New Roman" w:eastAsia="標楷體" w:hAnsi="Times New Roman" w:hint="eastAsia"/>
+          <w:color w:val="0070C0"/>
+          <w:lang w:bidi="he-IL"/>
+        </w:rPr>
+        <w:t>所以在做</w:t>
+      </w:r>
+      <w:r>
+        <w:rPr>
+          <w:rFonts w:ascii="Times New Roman" w:eastAsia="標楷體" w:hAnsi="Times New Roman" w:hint="eastAsia"/>
+          <w:color w:val="0070C0"/>
+          <w:lang w:bidi="he-IL"/>
+        </w:rPr>
+        <w:t>32 bits</w:t>
+      </w:r>
+      <w:r>
+        <w:rPr>
+          <w:rFonts w:ascii="Times New Roman" w:eastAsia="標楷體" w:hAnsi="Times New Roman" w:hint="eastAsia"/>
+          <w:color w:val="0070C0"/>
+          <w:lang w:bidi="he-IL"/>
+        </w:rPr>
+        <w:t>的連接時有些線不會影響結果。</w:t>
+      </w:r>
+    </w:p>
+    <w:p>
+      <w:pPr>
+        <w:ind w:firstLineChars="177" w:firstLine="425"/>
+        <w:rPr>
+          <w:rFonts w:ascii="Times New Roman" w:eastAsia="標楷體" w:hAnsi="Times New Roman" w:hint="eastAsia"/>
+          <w:color w:val="0070C0"/>
+          <w:lang w:bidi="he-IL"/>
+        </w:rPr>
+      </w:pPr>
+      <w:r>
+        <w:rPr>
+          <w:rFonts w:ascii="Times New Roman" w:eastAsia="標楷體" w:hAnsi="Times New Roman" w:hint="eastAsia"/>
+          <w:color w:val="0070C0"/>
+          <w:lang w:bidi="he-IL"/>
+        </w:rPr>
+        <w:t>例外處理上，</w:t>
+      </w:r>
+      <w:r>
+        <w:rPr>
+          <w:rFonts w:ascii="Times New Roman" w:eastAsia="標楷體" w:hAnsi="Times New Roman" w:hint="eastAsia"/>
+          <w:color w:val="0070C0"/>
+          <w:lang w:bidi="he-IL"/>
+        </w:rPr>
+        <w:t>overflow</w:t>
+      </w:r>
+      <w:r>
+        <w:rPr>
+          <w:rFonts w:ascii="Times New Roman" w:eastAsia="標楷體" w:hAnsi="Times New Roman" w:hint="eastAsia"/>
+          <w:color w:val="0070C0"/>
+          <w:lang w:bidi="he-IL"/>
+        </w:rPr>
+        <w:t>出現在兩正數相加</w:t>
+      </w:r>
+      <w:r>
+        <w:rPr>
+          <w:rFonts w:ascii="Times New Roman" w:eastAsia="標楷體" w:hAnsi="Times New Roman" w:hint="eastAsia"/>
+          <w:color w:val="0070C0"/>
+          <w:lang w:bidi="he-IL"/>
+        </w:rPr>
+        <w:t>sign bit</w:t>
+      </w:r>
+      <w:r>
+        <w:rPr>
+          <w:rFonts w:ascii="Times New Roman" w:eastAsia="標楷體" w:hAnsi="Times New Roman" w:hint="eastAsia"/>
+          <w:color w:val="0070C0"/>
+          <w:lang w:bidi="he-IL"/>
+        </w:rPr>
+        <w:t>為負、兩負數相加為正、正負相減為負、負正相減為正的情況下；</w:t>
+      </w:r>
+      <w:r>
+        <w:rPr>
+          <w:rFonts w:ascii="Times New Roman" w:eastAsia="標楷體" w:hAnsi="Times New Roman" w:hint="eastAsia"/>
+          <w:color w:val="0070C0"/>
+          <w:lang w:bidi="he-IL"/>
+        </w:rPr>
+        <w:t>zero</w:t>
+      </w:r>
+      <w:r>
+        <w:rPr>
+          <w:rFonts w:ascii="Times New Roman" w:eastAsia="標楷體" w:hAnsi="Times New Roman" w:hint="eastAsia"/>
+          <w:color w:val="0070C0"/>
+          <w:lang w:bidi="he-IL"/>
+        </w:rPr>
+        <w:t>在當結果為</w:t>
+      </w:r>
+      <w:r>
+        <w:rPr>
+          <w:rFonts w:ascii="Times New Roman" w:eastAsia="標楷體" w:hAnsi="Times New Roman" w:hint="eastAsia"/>
+          <w:color w:val="0070C0"/>
+          <w:lang w:bidi="he-IL"/>
+        </w:rPr>
+        <w:t>0</w:t>
+      </w:r>
+      <w:r>
+        <w:rPr>
+          <w:rFonts w:ascii="Times New Roman" w:eastAsia="標楷體" w:hAnsi="Times New Roman" w:hint="eastAsia"/>
+          <w:color w:val="0070C0"/>
+          <w:lang w:bidi="he-IL"/>
+        </w:rPr>
+        <w:t>時將值設為</w:t>
+      </w:r>
+      <w:r>
+        <w:rPr>
+          <w:rFonts w:ascii="Times New Roman" w:eastAsia="標楷體" w:hAnsi="Times New Roman" w:hint="eastAsia"/>
+          <w:color w:val="0070C0"/>
+          <w:lang w:bidi="he-IL"/>
+        </w:rPr>
+        <w:t>1</w:t>
+      </w:r>
+      <w:r>
+        <w:rPr>
+          <w:rFonts w:ascii="Times New Roman" w:eastAsia="標楷體" w:hAnsi="Times New Roman" w:hint="eastAsia"/>
+          <w:color w:val="0070C0"/>
+          <w:lang w:bidi="he-IL"/>
+        </w:rPr>
+        <w:t>；</w:t>
+      </w:r>
+      <w:r>
+        <w:rPr>
+          <w:rFonts w:ascii="Times New Roman" w:eastAsia="標楷體" w:hAnsi="Times New Roman" w:hint="eastAsia"/>
+          <w:color w:val="0070C0"/>
+          <w:lang w:bidi="he-IL"/>
+        </w:rPr>
+        <w:t>cout</w:t>
+      </w:r>
+      <w:r>
+        <w:rPr>
+          <w:rFonts w:ascii="Times New Roman" w:eastAsia="標楷體" w:hAnsi="Times New Roman" w:hint="eastAsia"/>
+          <w:color w:val="0070C0"/>
+          <w:lang w:bidi="he-IL"/>
+        </w:rPr>
+        <w:t>的結果就依最後一個</w:t>
+      </w:r>
+      <w:r>
+        <w:rPr>
+          <w:rFonts w:ascii="Times New Roman" w:eastAsia="標楷體" w:hAnsi="Times New Roman" w:hint="eastAsia"/>
+          <w:color w:val="0070C0"/>
+          <w:lang w:bidi="he-IL"/>
+        </w:rPr>
+        <w:t>bit</w:t>
+      </w:r>
+      <w:r>
+        <w:rPr>
+          <w:rFonts w:ascii="Times New Roman" w:eastAsia="標楷體" w:hAnsi="Times New Roman" w:hint="eastAsia"/>
+          <w:color w:val="0070C0"/>
+          <w:lang w:bidi="he-IL"/>
+        </w:rPr>
+        <w:t>做運算得出的進位。</w:t>
+      </w:r>
+    </w:p>
+    <w:p>
+      <w:pPr>
+        <w:tabs>
+          <w:tab w:val="left" w:pos="2096"/>
+        </w:tabs>
+        <w:rPr>
+          <w:rFonts w:ascii="Times New Roman" w:eastAsia="標楷體" w:hAnsi="Times New Roman"/>
+          <w:b/>
+          <w:lang w:bidi="he-IL"/>
+        </w:rPr>
+      </w:pPr>
+      <w:r>
+        <w:rPr>
+          <w:rFonts w:ascii="Times New Roman" w:eastAsia="標楷體" w:hAnsi="Times New Roman"/>
+          <w:b/>
+          <w:lang w:bidi="he-IL"/>
+        </w:rPr>
+        <w:tab/>
+      </w:r>
+    </w:p>
+    <w:p>
+      <w:pPr>
+        <w:rPr>
+          <w:rFonts w:ascii="Times New Roman" w:eastAsia="標楷體" w:hAnsi="Times New Roman"/>
+          <w:b/>
+          <w:sz w:val="32"/>
+          <w:lang w:bidi="he-IL"/>
+        </w:rPr>
+      </w:pPr>
+      <w:r>
+        <w:rPr>
+          <w:rFonts w:ascii="Times New Roman" w:eastAsia="標楷體" w:hAnsi="Times New Roman"/>
+          <w:b/>
+          <w:sz w:val="32"/>
+          <w:lang w:bidi="he-IL"/>
+        </w:rPr>
+        <w:lastRenderedPageBreak/>
+        <w:t>Problems encountered and solutions:</w:t>
+      </w:r>
+    </w:p>
+    <w:p>
+      <w:pPr>
+        <w:ind w:firstLineChars="177" w:firstLine="425"/>
+        <w:rPr>
+          <w:rFonts w:ascii="Times New Roman" w:eastAsia="標楷體" w:hAnsi="Times New Roman" w:hint="eastAsia"/>
+          <w:color w:val="0070C0"/>
+          <w:lang w:bidi="he-IL"/>
+        </w:rPr>
+      </w:pPr>
+      <w:r>
+        <w:rPr>
+          <w:rFonts w:ascii="Times New Roman" w:eastAsia="標楷體" w:hAnsi="Times New Roman" w:hint="eastAsia"/>
+          <w:color w:val="0070C0"/>
+          <w:lang w:bidi="he-IL"/>
+        </w:rPr>
+        <w:t>Verilog</w:t>
+      </w:r>
+      <w:r>
+        <w:rPr>
+          <w:rFonts w:ascii="Times New Roman" w:eastAsia="標楷體" w:hAnsi="Times New Roman" w:hint="eastAsia"/>
+          <w:color w:val="0070C0"/>
+          <w:lang w:bidi="he-IL"/>
+        </w:rPr>
+        <w:t>對我們來說仍有些陌生，尤其在缺少經過一段時間接觸的情況下，對於語法的處理會有些遺忘，不過在翻看之前的程式碼後，就能些微想起了</w:t>
+      </w:r>
+      <w:r>
+        <w:rPr>
+          <w:rFonts w:ascii="Times New Roman" w:eastAsia="標楷體" w:hAnsi="Times New Roman" w:hint="eastAsia"/>
+          <w:color w:val="0070C0"/>
+          <w:lang w:bidi="he-IL"/>
+        </w:rPr>
+        <w:t>做法</w:t>
+      </w:r>
+      <w:r>
+        <w:rPr>
+          <w:rFonts w:ascii="Times New Roman" w:eastAsia="標楷體" w:hAnsi="Times New Roman" w:hint="eastAsia"/>
+          <w:color w:val="0070C0"/>
+          <w:lang w:bidi="he-IL"/>
+        </w:rPr>
+        <w:t>。</w:t>
+      </w:r>
+      <w:r>
+        <w:rPr>
+          <w:rFonts w:ascii="Times New Roman" w:eastAsia="標楷體" w:hAnsi="Times New Roman" w:hint="eastAsia"/>
+          <w:color w:val="0070C0"/>
+          <w:lang w:bidi="he-IL"/>
+        </w:rPr>
+        <w:t>然而仍會有一些小問題出現，需要同組同學互相合作、幫忙檢查與提醒。</w:t>
+      </w:r>
+    </w:p>
+    <w:p>
+      <w:pPr>
+        <w:ind w:firstLineChars="177" w:firstLine="425"/>
+        <w:rPr>
+          <w:rFonts w:ascii="Times New Roman" w:eastAsia="標楷體" w:hAnsi="Times New Roman" w:hint="eastAsia"/>
+          <w:color w:val="0070C0"/>
+          <w:lang w:bidi="he-IL"/>
+        </w:rPr>
+      </w:pPr>
+      <w:r>
+        <w:rPr>
+          <w:rFonts w:ascii="Times New Roman" w:eastAsia="標楷體" w:hAnsi="Times New Roman" w:hint="eastAsia"/>
+          <w:color w:val="0070C0"/>
+          <w:lang w:bidi="he-IL"/>
+        </w:rPr>
+        <w:t>第一次寫完程式碼跑測資時就直接通過了，但以為萬無一失的程式碼在之後仔細檢查又發現了一些漏洞和錯誤，所以需要多做檢查和多筆測資作為勘誤比較保險。</w:t>
       </w:r>
     </w:p>
     <w:p>
@@ -87,111 +1140,97 @@
         <w:rPr>
           <w:rFonts w:ascii="Times New Roman" w:eastAsia="標楷體" w:hAnsi="Times New Roman"/>
           <w:b/>
+          <w:sz w:val="32"/>
           <w:lang w:bidi="he-IL"/>
         </w:rPr>
       </w:pPr>
+      <w:r>
+        <w:rPr>
+          <w:rFonts w:ascii="Times New Roman" w:eastAsia="標楷體" w:hAnsi="Times New Roman"/>
+          <w:b/>
+          <w:sz w:val="32"/>
+          <w:lang w:bidi="he-IL"/>
+        </w:rPr>
+        <w:t>Lesson learnt (if any):</w:t>
+      </w:r>
     </w:p>
     <w:p>
       <w:pPr>
-        <w:rPr>
-          <w:rFonts w:ascii="Times New Roman" w:eastAsia="標楷體" w:hAnsi="Times New Roman"/>
-          <w:b/>
-          <w:sz w:val="32"/>
+        <w:ind w:firstLineChars="177" w:firstLine="425"/>
+        <w:rPr>
+          <w:rFonts w:ascii="Times New Roman" w:eastAsia="標楷體" w:hAnsi="Times New Roman" w:hint="eastAsia"/>
+          <w:color w:val="0070C0"/>
           <w:lang w:bidi="he-IL"/>
         </w:rPr>
       </w:pPr>
       <w:r>
         <w:rPr>
-          <w:rFonts w:ascii="Times New Roman" w:eastAsia="標楷體" w:hAnsi="Times New Roman"/>
-          <w:b/>
-          <w:sz w:val="32"/>
-          <w:lang w:bidi="he-IL"/>
-        </w:rPr>
-        <w:t>Detailed description of the implementation:</w:t>
+          <w:rFonts w:ascii="Times New Roman" w:eastAsia="標楷體" w:hAnsi="Times New Roman" w:hint="eastAsia"/>
+          <w:color w:val="0070C0"/>
+          <w:lang w:bidi="he-IL"/>
+        </w:rPr>
+        <w:t>雖然是老師上課講過的東西，但自己寫一次時就會對做運算的方式更為理解，也發現了</w:t>
+      </w:r>
+      <w:r>
+        <w:rPr>
+          <w:rFonts w:ascii="Times New Roman" w:eastAsia="標楷體" w:hAnsi="Times New Roman" w:hint="eastAsia"/>
+          <w:color w:val="0070C0"/>
+          <w:lang w:bidi="he-IL"/>
+        </w:rPr>
+        <w:t>ALU</w:t>
+      </w:r>
+      <w:r>
+        <w:rPr>
+          <w:rFonts w:ascii="Times New Roman" w:eastAsia="標楷體" w:hAnsi="Times New Roman" w:hint="eastAsia"/>
+          <w:color w:val="0070C0"/>
+          <w:lang w:bidi="he-IL"/>
+        </w:rPr>
+        <w:t>的簡單與好用之處，雖然速度可能會慢一些。</w:t>
       </w:r>
     </w:p>
     <w:p>
       <w:pPr>
-        <w:rPr>
-          <w:rFonts w:ascii="Times New Roman" w:eastAsia="標楷體" w:hAnsi="Times New Roman"/>
-          <w:b/>
+        <w:ind w:firstLineChars="177" w:firstLine="425"/>
+        <w:rPr>
+          <w:rFonts w:ascii="Times New Roman" w:eastAsia="標楷體" w:hAnsi="Times New Roman" w:hint="eastAsia"/>
+          <w:color w:val="0070C0"/>
           <w:lang w:bidi="he-IL"/>
         </w:rPr>
       </w:pPr>
-    </w:p>
-    <w:p>
-      <w:pPr>
-        <w:rPr>
-          <w:rFonts w:ascii="Times New Roman" w:eastAsia="標楷體" w:hAnsi="Times New Roman"/>
-          <w:b/>
-          <w:lang w:bidi="he-IL"/>
-        </w:rPr>
-      </w:pPr>
-    </w:p>
-    <w:p>
-      <w:pPr>
-        <w:rPr>
-          <w:rFonts w:ascii="Times New Roman" w:eastAsia="標楷體" w:hAnsi="Times New Roman"/>
-          <w:b/>
-          <w:sz w:val="32"/>
-          <w:lang w:bidi="he-IL"/>
-        </w:rPr>
-      </w:pPr>
-      <w:r>
-        <w:rPr>
-          <w:rFonts w:ascii="Times New Roman" w:eastAsia="標楷體" w:hAnsi="Times New Roman"/>
-          <w:b/>
-          <w:sz w:val="32"/>
-          <w:lang w:bidi="he-IL"/>
-        </w:rPr>
-        <w:t>Problems encountered and solutions:</w:t>
-      </w:r>
-    </w:p>
-    <w:p>
-      <w:pPr>
-        <w:rPr>
-          <w:rFonts w:ascii="Times New Roman" w:eastAsia="標楷體" w:hAnsi="Times New Roman"/>
-          <w:b/>
-          <w:lang w:bidi="he-IL"/>
-        </w:rPr>
-      </w:pPr>
-    </w:p>
-    <w:p>
-      <w:pPr>
-        <w:rPr>
-          <w:rFonts w:ascii="Times New Roman" w:eastAsia="標楷體" w:hAnsi="Times New Roman"/>
-          <w:b/>
-          <w:lang w:bidi="he-IL"/>
-        </w:rPr>
-      </w:pPr>
-    </w:p>
-    <w:p>
-      <w:pPr>
-        <w:rPr>
-          <w:rFonts w:ascii="Times New Roman" w:eastAsia="標楷體" w:hAnsi="Times New Roman"/>
-          <w:b/>
-          <w:sz w:val="32"/>
-          <w:lang w:bidi="he-IL"/>
-        </w:rPr>
-      </w:pPr>
-      <w:r>
-        <w:rPr>
-          <w:rFonts w:ascii="Times New Roman" w:eastAsia="標楷體" w:hAnsi="Times New Roman"/>
-          <w:b/>
-          <w:sz w:val="32"/>
-          <w:lang w:bidi="he-IL"/>
-        </w:rPr>
-        <w:t>Lesson learnt (if any):</w:t>
-      </w:r>
-    </w:p>
-    <w:p>
-      <w:pPr>
-        <w:rPr>
-          <w:rFonts w:ascii="Times New Roman" w:eastAsia="標楷體" w:hAnsi="Times New Roman"/>
-          <w:b/>
-          <w:lang w:bidi="he-IL"/>
-        </w:rPr>
-      </w:pPr>
+      <w:r>
+        <w:rPr>
+          <w:rFonts w:ascii="Times New Roman" w:eastAsia="標楷體" w:hAnsi="Times New Roman"/>
+          <w:color w:val="0070C0"/>
+          <w:lang w:bidi="he-IL"/>
+        </w:rPr>
+        <w:t>S</w:t>
+      </w:r>
+      <w:r>
+        <w:rPr>
+          <w:rFonts w:ascii="Times New Roman" w:eastAsia="標楷體" w:hAnsi="Times New Roman" w:hint="eastAsia"/>
+          <w:color w:val="0070C0"/>
+          <w:lang w:bidi="he-IL"/>
+        </w:rPr>
+        <w:t>et less than</w:t>
+      </w:r>
+      <w:r>
+        <w:rPr>
+          <w:rFonts w:ascii="Times New Roman" w:eastAsia="標楷體" w:hAnsi="Times New Roman" w:hint="eastAsia"/>
+          <w:color w:val="0070C0"/>
+          <w:lang w:bidi="he-IL"/>
+        </w:rPr>
+        <w:t>的做法一直搞不太懂意思，在同組同學的互助之下，終於弄懂了意思，才</w:t>
+      </w:r>
+      <w:bookmarkStart w:id="0" w:name="_GoBack"/>
+      <w:bookmarkEnd w:id="0"/>
+      <w:r>
+        <w:rPr>
+          <w:rFonts w:ascii="Times New Roman" w:eastAsia="標楷體" w:hAnsi="Times New Roman" w:hint="eastAsia"/>
+          <w:color w:val="0070C0"/>
+          <w:lang w:bidi="he-IL"/>
+        </w:rPr>
+        <w:t>發現他真的只是基本的觀念而已。</w:t>
+      </w:r>
     </w:p>
     <w:p>
       <w:pPr>
@@ -223,7 +1262,7 @@
     </w:rPrDefault>
     <w:pPrDefault/>
   </w:docDefaults>
-  <w:latentStyles w:defLockedState="0" w:defUIPriority="99" w:defSemiHidden="0" w:defUnhideWhenUsed="0" w:defQFormat="0" w:count="371">
+  <w:latentStyles w:defLockedState="0" w:defUIPriority="99" w:defSemiHidden="0" w:defUnhideWhenUsed="0" w:defQFormat="0" w:count="380">
     <w:lsdException w:name="Normal" w:locked="1" w:uiPriority="0" w:qFormat="1"/>
     <w:lsdException w:name="heading 1" w:locked="1" w:uiPriority="0" w:qFormat="1"/>
     <w:lsdException w:name="heading 2" w:locked="1" w:semiHidden="1" w:uiPriority="0" w:unhideWhenUsed="1" w:qFormat="1"/>

</xml_diff>